<commit_message>
added instructions and latex formatting
</commit_message>
<xml_diff>
--- a/manuscriptPandoc/manuscriptDemo.docx
+++ b/manuscriptPandoc/manuscriptDemo.docx
@@ -672,7 +672,7 @@
       <w:r>
         <w:drawing>
           <wp:inline>
-            <wp:extent cx="5486400" cy="4572000"/>
+            <wp:extent cx="7620000" cy="6350000"/>
             <wp:effectExtent b="0" l="0" r="0" t="0"/>
             <wp:docPr descr="" id="1" name="Picture"/>
             <a:graphic>
@@ -693,7 +693,7 @@
                   <pic:spPr bwMode="auto">
                     <a:xfrm>
                       <a:off x="0" y="0"/>
-                      <a:ext cx="5486400" cy="4572000"/>
+                      <a:ext cx="7620000" cy="6350000"/>
                     </a:xfrm>
                     <a:prstGeom prst="rect">
                       <a:avLst/>
@@ -1179,7 +1179,7 @@
 <file path=word/numbering.xml><?xml version="1.0" encoding="utf-8"?>
 <w:numbering xmlns:w="http://schemas.openxmlformats.org/wordprocessingml/2006/main">
   <w:abstractNum w:abstractNumId="0">
-    <w:nsid w:val="18d5d426"/>
+    <w:nsid w:val="403e84ba"/>
     <w:multiLevelType w:val="multilevel"/>
     <w:lvl w:ilvl="0">
       <w:numFmt w:val="bullet"/>

</xml_diff>